<commit_message>
lab 6 links update
</commit_message>
<xml_diff>
--- a/lab/lab06-gephi.docx
+++ b/lab/lab06-gephi.docx
@@ -1,6 +1,6 @@
 
 <file path=word/document.xml><?xml version="1.0" encoding="utf-8"?>
-<w:document xmlns:wpc="http://schemas.microsoft.com/office/word/2010/wordprocessingCanvas" xmlns:cx="http://schemas.microsoft.com/office/drawing/2014/chartex" xmlns:cx1="http://schemas.microsoft.com/office/drawing/2015/9/8/chartex" xmlns:cx2="http://schemas.microsoft.com/office/drawing/2015/10/21/chartex" xmlns:cx3="http://schemas.microsoft.com/office/drawing/2016/5/9/chartex" xmlns:cx4="http://schemas.microsoft.com/office/drawing/2016/5/10/chartex" xmlns:cx5="http://schemas.microsoft.com/office/drawing/2016/5/11/chartex" xmlns:cx6="http://schemas.microsoft.com/office/drawing/2016/5/12/chartex" xmlns:cx7="http://schemas.microsoft.com/office/drawing/2016/5/13/chartex" xmlns:cx8="http://schemas.microsoft.com/office/drawing/2016/5/14/chartex" xmlns:mc="http://schemas.openxmlformats.org/markup-compatibility/2006" xmlns:aink="http://schemas.microsoft.com/office/drawing/2016/ink" xmlns:am3d="http://schemas.microsoft.com/office/drawing/2017/model3d" xmlns:o="urn:schemas-microsoft-com:office:office" xmlns:oel="http://schemas.microsoft.com/office/2019/extlst" xmlns:r="http://schemas.openxmlformats.org/officeDocument/2006/relationships" xmlns:m="http://schemas.openxmlformats.org/officeDocument/2006/math" xmlns:v="urn:schemas-microsoft-com:vml" xmlns:wp14="http://schemas.microsoft.com/office/word/2010/wordprocessingDrawing" xmlns:wp="http://schemas.openxmlformats.org/drawingml/2006/wordprocessingDrawing" xmlns:w10="urn:schemas-microsoft-com:office:word" xmlns:w="http://schemas.openxmlformats.org/wordprocessingml/2006/main" xmlns:w14="http://schemas.microsoft.com/office/word/2010/wordml" xmlns:w15="http://schemas.microsoft.com/office/word/2012/wordml" xmlns:w16cex="http://schemas.microsoft.com/office/word/2018/wordml/cex" xmlns:w16cid="http://schemas.microsoft.com/office/word/2016/wordml/cid" xmlns:w16="http://schemas.microsoft.com/office/word/2018/wordml" xmlns:w16du="http://schemas.microsoft.com/office/word/2023/wordml/word16du" xmlns:w16sdtdh="http://schemas.microsoft.com/office/word/2020/wordml/sdtdatahash" xmlns:w16se="http://schemas.microsoft.com/office/word/2015/wordml/symex" xmlns:wpg="http://schemas.microsoft.com/office/word/2010/wordprocessingGroup" xmlns:wpi="http://schemas.microsoft.com/office/word/2010/wordprocessingInk" xmlns:wne="http://schemas.microsoft.com/office/word/2006/wordml" xmlns:wps="http://schemas.microsoft.com/office/word/2010/wordprocessingShape" mc:Ignorable="w14 w15 w16se w16cid w16 w16cex w16sdtdh w16du wp14">
+<w:document xmlns:wpc="http://schemas.microsoft.com/office/word/2010/wordprocessingCanvas" xmlns:cx="http://schemas.microsoft.com/office/drawing/2014/chartex" xmlns:cx1="http://schemas.microsoft.com/office/drawing/2015/9/8/chartex" xmlns:cx2="http://schemas.microsoft.com/office/drawing/2015/10/21/chartex" xmlns:cx3="http://schemas.microsoft.com/office/drawing/2016/5/9/chartex" xmlns:cx4="http://schemas.microsoft.com/office/drawing/2016/5/10/chartex" xmlns:cx5="http://schemas.microsoft.com/office/drawing/2016/5/11/chartex" xmlns:cx6="http://schemas.microsoft.com/office/drawing/2016/5/12/chartex" xmlns:cx7="http://schemas.microsoft.com/office/drawing/2016/5/13/chartex" xmlns:cx8="http://schemas.microsoft.com/office/drawing/2016/5/14/chartex" xmlns:mc="http://schemas.openxmlformats.org/markup-compatibility/2006" xmlns:aink="http://schemas.microsoft.com/office/drawing/2016/ink" xmlns:am3d="http://schemas.microsoft.com/office/drawing/2017/model3d" xmlns:o="urn:schemas-microsoft-com:office:office" xmlns:r="http://schemas.openxmlformats.org/officeDocument/2006/relationships" xmlns:m="http://schemas.openxmlformats.org/officeDocument/2006/math" xmlns:v="urn:schemas-microsoft-com:vml" xmlns:wp14="http://schemas.microsoft.com/office/word/2010/wordprocessingDrawing" xmlns:wp="http://schemas.openxmlformats.org/drawingml/2006/wordprocessingDrawing" xmlns:w10="urn:schemas-microsoft-com:office:word" xmlns:w="http://schemas.openxmlformats.org/wordprocessingml/2006/main" xmlns:w14="http://schemas.microsoft.com/office/word/2010/wordml" xmlns:w15="http://schemas.microsoft.com/office/word/2012/wordml" xmlns:w16cex="http://schemas.microsoft.com/office/word/2018/wordml/cex" xmlns:w16cid="http://schemas.microsoft.com/office/word/2016/wordml/cid" xmlns:w16="http://schemas.microsoft.com/office/word/2018/wordml" xmlns:w16sdtdh="http://schemas.microsoft.com/office/word/2020/wordml/sdtdatahash" xmlns:w16se="http://schemas.microsoft.com/office/word/2015/wordml/symex" xmlns:wpg="http://schemas.microsoft.com/office/word/2010/wordprocessingGroup" xmlns:wpi="http://schemas.microsoft.com/office/word/2010/wordprocessingInk" xmlns:wne="http://schemas.microsoft.com/office/word/2006/wordml" xmlns:wps="http://schemas.microsoft.com/office/word/2010/wordprocessingShape" mc:Ignorable="w14 w15 w16se w16cid w16 w16cex w16sdtdh wp14">
   <w:body>
     <w:p>
       <w:pPr>
@@ -131,7 +131,7 @@
     </w:p>
     <w:p>
       <w:pPr>
-        <w:pStyle w:val="Heading1"/>
+        <w:pStyle w:val="1"/>
         <w:rPr>
           <w:rFonts w:ascii="Arial" w:hAnsi="Arial" w:cs="Arial"/>
           <w:b w:val="0"/>
@@ -179,7 +179,7 @@
       <w:hyperlink r:id="rId7" w:history="1">
         <w:r>
           <w:rPr>
-            <w:rStyle w:val="Hyperlink"/>
+            <w:rStyle w:val="a3"/>
             <w:lang w:val="en-US"/>
           </w:rPr>
           <w:t>https://gephi.org</w:t>
@@ -242,12 +242,18 @@
       <w:hyperlink r:id="rId8" w:history="1">
         <w:r>
           <w:rPr>
-            <w:rStyle w:val="Hyperlink"/>
-            <w:lang w:val="uk-UA"/>
+            <w:rStyle w:val="a3"/>
+            <w:lang w:val="en-US"/>
           </w:rPr>
-          <w:t>https://github.com/gephi/gephi/wiki/Datasets</w:t>
+          <w:t>https://docs.gephi.org/desktop/User_Manual/Datasets/</w:t>
         </w:r>
       </w:hyperlink>
+      <w:r>
+        <w:rPr>
+          <w:lang w:val="en-US"/>
+        </w:rPr>
+        <w:t xml:space="preserve"> </w:t>
+      </w:r>
       <w:r>
         <w:rPr>
           <w:lang w:val="en-US"/>
@@ -700,7 +706,7 @@
     </w:p>
     <w:tbl>
       <w:tblPr>
-        <w:tblStyle w:val="TableGrid"/>
+        <w:tblStyle w:val="a7"/>
         <w:tblW w:w="0" w:type="auto"/>
         <w:tblBorders>
           <w:top w:val="single" w:sz="8" w:space="0" w:color="auto"/>
@@ -1520,7 +1526,7 @@
     </w:p>
     <w:p>
       <w:pPr>
-        <w:pStyle w:val="Heading1"/>
+        <w:pStyle w:val="1"/>
         <w:rPr>
           <w:lang w:val="en-US"/>
         </w:rPr>
@@ -1675,7 +1681,7 @@
     </w:p>
     <w:p>
       <w:pPr>
-        <w:pStyle w:val="ListParagraph"/>
+        <w:pStyle w:val="a9"/>
         <w:numPr>
           <w:ilvl w:val="0"/>
           <w:numId w:val="1"/>
@@ -1693,7 +1699,7 @@
     </w:p>
     <w:p>
       <w:pPr>
-        <w:pStyle w:val="ListParagraph"/>
+        <w:pStyle w:val="a9"/>
         <w:numPr>
           <w:ilvl w:val="0"/>
           <w:numId w:val="1"/>
@@ -1717,7 +1723,7 @@
     </w:p>
     <w:p>
       <w:pPr>
-        <w:pStyle w:val="ListParagraph"/>
+        <w:pStyle w:val="a9"/>
         <w:numPr>
           <w:ilvl w:val="0"/>
           <w:numId w:val="1"/>
@@ -1741,7 +1747,7 @@
     </w:p>
     <w:p>
       <w:pPr>
-        <w:pStyle w:val="ListParagraph"/>
+        <w:pStyle w:val="a9"/>
         <w:numPr>
           <w:ilvl w:val="0"/>
           <w:numId w:val="1"/>
@@ -1771,7 +1777,7 @@
     </w:p>
     <w:p>
       <w:pPr>
-        <w:pStyle w:val="ListParagraph"/>
+        <w:pStyle w:val="a9"/>
         <w:numPr>
           <w:ilvl w:val="0"/>
           <w:numId w:val="1"/>
@@ -1798,7 +1804,7 @@
 </file>
 
 <file path=word/numbering.xml><?xml version="1.0" encoding="utf-8"?>
-<w:numbering xmlns:wpc="http://schemas.microsoft.com/office/word/2010/wordprocessingCanvas" xmlns:cx="http://schemas.microsoft.com/office/drawing/2014/chartex" xmlns:cx1="http://schemas.microsoft.com/office/drawing/2015/9/8/chartex" xmlns:cx2="http://schemas.microsoft.com/office/drawing/2015/10/21/chartex" xmlns:cx3="http://schemas.microsoft.com/office/drawing/2016/5/9/chartex" xmlns:cx4="http://schemas.microsoft.com/office/drawing/2016/5/10/chartex" xmlns:cx5="http://schemas.microsoft.com/office/drawing/2016/5/11/chartex" xmlns:cx6="http://schemas.microsoft.com/office/drawing/2016/5/12/chartex" xmlns:cx7="http://schemas.microsoft.com/office/drawing/2016/5/13/chartex" xmlns:cx8="http://schemas.microsoft.com/office/drawing/2016/5/14/chartex" xmlns:mc="http://schemas.openxmlformats.org/markup-compatibility/2006" xmlns:aink="http://schemas.microsoft.com/office/drawing/2016/ink" xmlns:am3d="http://schemas.microsoft.com/office/drawing/2017/model3d" xmlns:o="urn:schemas-microsoft-com:office:office" xmlns:oel="http://schemas.microsoft.com/office/2019/extlst" xmlns:r="http://schemas.openxmlformats.org/officeDocument/2006/relationships" xmlns:m="http://schemas.openxmlformats.org/officeDocument/2006/math" xmlns:v="urn:schemas-microsoft-com:vml" xmlns:wp14="http://schemas.microsoft.com/office/word/2010/wordprocessingDrawing" xmlns:wp="http://schemas.openxmlformats.org/drawingml/2006/wordprocessingDrawing" xmlns:w10="urn:schemas-microsoft-com:office:word" xmlns:w="http://schemas.openxmlformats.org/wordprocessingml/2006/main" xmlns:w14="http://schemas.microsoft.com/office/word/2010/wordml" xmlns:w15="http://schemas.microsoft.com/office/word/2012/wordml" xmlns:w16cex="http://schemas.microsoft.com/office/word/2018/wordml/cex" xmlns:w16cid="http://schemas.microsoft.com/office/word/2016/wordml/cid" xmlns:w16="http://schemas.microsoft.com/office/word/2018/wordml" xmlns:w16du="http://schemas.microsoft.com/office/word/2023/wordml/word16du" xmlns:w16sdtdh="http://schemas.microsoft.com/office/word/2020/wordml/sdtdatahash" xmlns:w16se="http://schemas.microsoft.com/office/word/2015/wordml/symex" xmlns:wpg="http://schemas.microsoft.com/office/word/2010/wordprocessingGroup" xmlns:wpi="http://schemas.microsoft.com/office/word/2010/wordprocessingInk" xmlns:wne="http://schemas.microsoft.com/office/word/2006/wordml" xmlns:wps="http://schemas.microsoft.com/office/word/2010/wordprocessingShape" mc:Ignorable="w14 w15 w16se w16cid w16 w16cex w16sdtdh w16du wp14">
+<w:numbering xmlns:wpc="http://schemas.microsoft.com/office/word/2010/wordprocessingCanvas" xmlns:cx="http://schemas.microsoft.com/office/drawing/2014/chartex" xmlns:cx1="http://schemas.microsoft.com/office/drawing/2015/9/8/chartex" xmlns:cx2="http://schemas.microsoft.com/office/drawing/2015/10/21/chartex" xmlns:cx3="http://schemas.microsoft.com/office/drawing/2016/5/9/chartex" xmlns:cx4="http://schemas.microsoft.com/office/drawing/2016/5/10/chartex" xmlns:cx5="http://schemas.microsoft.com/office/drawing/2016/5/11/chartex" xmlns:cx6="http://schemas.microsoft.com/office/drawing/2016/5/12/chartex" xmlns:cx7="http://schemas.microsoft.com/office/drawing/2016/5/13/chartex" xmlns:cx8="http://schemas.microsoft.com/office/drawing/2016/5/14/chartex" xmlns:mc="http://schemas.openxmlformats.org/markup-compatibility/2006" xmlns:aink="http://schemas.microsoft.com/office/drawing/2016/ink" xmlns:am3d="http://schemas.microsoft.com/office/drawing/2017/model3d" xmlns:o="urn:schemas-microsoft-com:office:office" xmlns:r="http://schemas.openxmlformats.org/officeDocument/2006/relationships" xmlns:m="http://schemas.openxmlformats.org/officeDocument/2006/math" xmlns:v="urn:schemas-microsoft-com:vml" xmlns:wp14="http://schemas.microsoft.com/office/word/2010/wordprocessingDrawing" xmlns:wp="http://schemas.openxmlformats.org/drawingml/2006/wordprocessingDrawing" xmlns:w10="urn:schemas-microsoft-com:office:word" xmlns:w="http://schemas.openxmlformats.org/wordprocessingml/2006/main" xmlns:w14="http://schemas.microsoft.com/office/word/2010/wordml" xmlns:w15="http://schemas.microsoft.com/office/word/2012/wordml" xmlns:w16cex="http://schemas.microsoft.com/office/word/2018/wordml/cex" xmlns:w16cid="http://schemas.microsoft.com/office/word/2016/wordml/cid" xmlns:w16="http://schemas.microsoft.com/office/word/2018/wordml" xmlns:w16sdtdh="http://schemas.microsoft.com/office/word/2020/wordml/sdtdatahash" xmlns:w16se="http://schemas.microsoft.com/office/word/2015/wordml/symex" xmlns:wpg="http://schemas.microsoft.com/office/word/2010/wordprocessingGroup" xmlns:wpi="http://schemas.microsoft.com/office/word/2010/wordprocessingInk" xmlns:wne="http://schemas.microsoft.com/office/word/2006/wordml" xmlns:wps="http://schemas.microsoft.com/office/word/2010/wordprocessingShape" mc:Ignorable="w14 w15 w16se w16cid w16 w16cex w16sdtdh wp14">
   <w:abstractNum w:abstractNumId="0" w15:restartNumberingAfterBreak="0">
     <w:nsid w:val="4D155F2E"/>
     <w:multiLevelType w:val="hybridMultilevel"/>
@@ -1888,14 +1894,14 @@
       </w:pPr>
     </w:lvl>
   </w:abstractNum>
-  <w:num w:numId="1" w16cid:durableId="345210283">
+  <w:num w:numId="1">
     <w:abstractNumId w:val="0"/>
   </w:num>
 </w:numbering>
 </file>
 
 <file path=word/styles.xml><?xml version="1.0" encoding="utf-8"?>
-<w:styles xmlns:mc="http://schemas.openxmlformats.org/markup-compatibility/2006" xmlns:r="http://schemas.openxmlformats.org/officeDocument/2006/relationships" xmlns:w="http://schemas.openxmlformats.org/wordprocessingml/2006/main" xmlns:w14="http://schemas.microsoft.com/office/word/2010/wordml" xmlns:w15="http://schemas.microsoft.com/office/word/2012/wordml" xmlns:w16cex="http://schemas.microsoft.com/office/word/2018/wordml/cex" xmlns:w16cid="http://schemas.microsoft.com/office/word/2016/wordml/cid" xmlns:w16="http://schemas.microsoft.com/office/word/2018/wordml" xmlns:w16du="http://schemas.microsoft.com/office/word/2023/wordml/word16du" xmlns:w16sdtdh="http://schemas.microsoft.com/office/word/2020/wordml/sdtdatahash" xmlns:w16se="http://schemas.microsoft.com/office/word/2015/wordml/symex" mc:Ignorable="w14 w15 w16se w16cid w16 w16cex w16sdtdh w16du">
+<w:styles xmlns:mc="http://schemas.openxmlformats.org/markup-compatibility/2006" xmlns:r="http://schemas.openxmlformats.org/officeDocument/2006/relationships" xmlns:w="http://schemas.openxmlformats.org/wordprocessingml/2006/main" xmlns:w14="http://schemas.microsoft.com/office/word/2010/wordml" xmlns:w15="http://schemas.microsoft.com/office/word/2012/wordml" xmlns:w16cex="http://schemas.microsoft.com/office/word/2018/wordml/cex" xmlns:w16cid="http://schemas.microsoft.com/office/word/2016/wordml/cid" xmlns:w16="http://schemas.microsoft.com/office/word/2018/wordml" xmlns:w16sdtdh="http://schemas.microsoft.com/office/word/2020/wordml/sdtdatahash" xmlns:w16se="http://schemas.microsoft.com/office/word/2015/wordml/symex" mc:Ignorable="w14 w15 w16se w16cid w16 w16cex w16sdtdh">
   <w:docDefaults>
     <w:rPrDefault>
       <w:rPr>
@@ -2289,7 +2295,7 @@
     <w:lsdException w:name="Unresolved Mention" w:semiHidden="1" w:unhideWhenUsed="1"/>
     <w:lsdException w:name="Smart Link" w:semiHidden="1" w:unhideWhenUsed="1"/>
   </w:latentStyles>
-  <w:style w:type="paragraph" w:default="1" w:styleId="Normal">
+  <w:style w:type="paragraph" w:default="1" w:styleId="a">
     <w:name w:val="Normal"/>
     <w:qFormat/>
     <w:rsid w:val="003E457B"/>
@@ -2301,11 +2307,11 @@
       <w:sz w:val="28"/>
     </w:rPr>
   </w:style>
-  <w:style w:type="paragraph" w:styleId="Heading1">
+  <w:style w:type="paragraph" w:styleId="1">
     <w:name w:val="heading 1"/>
-    <w:basedOn w:val="Normal"/>
-    <w:next w:val="Normal"/>
-    <w:link w:val="Heading1Char"/>
+    <w:basedOn w:val="a"/>
+    <w:next w:val="a"/>
+    <w:link w:val="10"/>
     <w:uiPriority w:val="9"/>
     <w:qFormat/>
     <w:rsid w:val="002B6686"/>
@@ -2322,11 +2328,11 @@
       <w:szCs w:val="28"/>
     </w:rPr>
   </w:style>
-  <w:style w:type="paragraph" w:styleId="Heading2">
+  <w:style w:type="paragraph" w:styleId="2">
     <w:name w:val="heading 2"/>
-    <w:basedOn w:val="Normal"/>
-    <w:next w:val="Normal"/>
-    <w:link w:val="Heading2Char"/>
+    <w:basedOn w:val="a"/>
+    <w:next w:val="a"/>
+    <w:link w:val="20"/>
     <w:uiPriority w:val="9"/>
     <w:semiHidden/>
     <w:unhideWhenUsed/>
@@ -2345,13 +2351,13 @@
       <w:szCs w:val="26"/>
     </w:rPr>
   </w:style>
-  <w:style w:type="character" w:default="1" w:styleId="DefaultParagraphFont">
+  <w:style w:type="character" w:default="1" w:styleId="a0">
     <w:name w:val="Default Paragraph Font"/>
     <w:uiPriority w:val="1"/>
     <w:semiHidden/>
     <w:unhideWhenUsed/>
   </w:style>
-  <w:style w:type="table" w:default="1" w:styleId="TableNormal">
+  <w:style w:type="table" w:default="1" w:styleId="a1">
     <w:name w:val="Normal Table"/>
     <w:uiPriority w:val="99"/>
     <w:semiHidden/>
@@ -2366,15 +2372,15 @@
       </w:tblCellMar>
     </w:tblPr>
   </w:style>
-  <w:style w:type="numbering" w:default="1" w:styleId="NoList">
+  <w:style w:type="numbering" w:default="1" w:styleId="a2">
     <w:name w:val="No List"/>
     <w:uiPriority w:val="99"/>
     <w:semiHidden/>
     <w:unhideWhenUsed/>
   </w:style>
-  <w:style w:type="character" w:styleId="Hyperlink">
+  <w:style w:type="character" w:styleId="a3">
     <w:name w:val="Hyperlink"/>
-    <w:basedOn w:val="DefaultParagraphFont"/>
+    <w:basedOn w:val="a0"/>
     <w:uiPriority w:val="99"/>
     <w:unhideWhenUsed/>
     <w:rsid w:val="00612F5F"/>
@@ -2385,7 +2391,7 @@
   </w:style>
   <w:style w:type="paragraph" w:customStyle="1" w:styleId="western">
     <w:name w:val="western"/>
-    <w:basedOn w:val="Normal"/>
+    <w:basedOn w:val="a"/>
     <w:rsid w:val="00612F5F"/>
     <w:pPr>
       <w:spacing w:before="100" w:beforeAutospacing="1" w:after="119" w:line="240" w:lineRule="auto"/>
@@ -2399,10 +2405,10 @@
       <w:lang w:eastAsia="ru-RU"/>
     </w:rPr>
   </w:style>
-  <w:style w:type="paragraph" w:styleId="BalloonText">
+  <w:style w:type="paragraph" w:styleId="a4">
     <w:name w:val="Balloon Text"/>
-    <w:basedOn w:val="Normal"/>
-    <w:link w:val="BalloonTextChar"/>
+    <w:basedOn w:val="a"/>
+    <w:link w:val="a5"/>
     <w:uiPriority w:val="99"/>
     <w:semiHidden/>
     <w:unhideWhenUsed/>
@@ -2416,10 +2422,10 @@
       <w:szCs w:val="16"/>
     </w:rPr>
   </w:style>
-  <w:style w:type="character" w:customStyle="1" w:styleId="BalloonTextChar">
-    <w:name w:val="Balloon Text Char"/>
-    <w:basedOn w:val="DefaultParagraphFont"/>
-    <w:link w:val="BalloonText"/>
+  <w:style w:type="character" w:customStyle="1" w:styleId="a5">
+    <w:name w:val="Текст у виносці Знак"/>
+    <w:basedOn w:val="a0"/>
+    <w:link w:val="a4"/>
     <w:uiPriority w:val="99"/>
     <w:semiHidden/>
     <w:rsid w:val="00612F5F"/>
@@ -2431,7 +2437,7 @@
   </w:style>
   <w:style w:type="character" w:customStyle="1" w:styleId="sc51">
     <w:name w:val="sc51"/>
-    <w:basedOn w:val="DefaultParagraphFont"/>
+    <w:basedOn w:val="a0"/>
     <w:rsid w:val="001F4F9A"/>
     <w:rPr>
       <w:rFonts w:ascii="Courier New" w:hAnsi="Courier New" w:cs="Courier New" w:hint="default"/>
@@ -2444,7 +2450,7 @@
   </w:style>
   <w:style w:type="character" w:customStyle="1" w:styleId="sc0">
     <w:name w:val="sc0"/>
-    <w:basedOn w:val="DefaultParagraphFont"/>
+    <w:basedOn w:val="a0"/>
     <w:rsid w:val="001F4F9A"/>
     <w:rPr>
       <w:rFonts w:ascii="Courier New" w:hAnsi="Courier New" w:cs="Courier New" w:hint="default"/>
@@ -2455,7 +2461,7 @@
   </w:style>
   <w:style w:type="character" w:customStyle="1" w:styleId="sc11">
     <w:name w:val="sc11"/>
-    <w:basedOn w:val="DefaultParagraphFont"/>
+    <w:basedOn w:val="a0"/>
     <w:rsid w:val="001F4F9A"/>
     <w:rPr>
       <w:rFonts w:ascii="Courier New" w:hAnsi="Courier New" w:cs="Courier New" w:hint="default"/>
@@ -2466,7 +2472,7 @@
   </w:style>
   <w:style w:type="character" w:customStyle="1" w:styleId="sc101">
     <w:name w:val="sc101"/>
-    <w:basedOn w:val="DefaultParagraphFont"/>
+    <w:basedOn w:val="a0"/>
     <w:rsid w:val="001F4F9A"/>
     <w:rPr>
       <w:rFonts w:ascii="Courier New" w:hAnsi="Courier New" w:cs="Courier New" w:hint="default"/>
@@ -2479,7 +2485,7 @@
   </w:style>
   <w:style w:type="character" w:customStyle="1" w:styleId="sc21">
     <w:name w:val="sc21"/>
-    <w:basedOn w:val="DefaultParagraphFont"/>
+    <w:basedOn w:val="a0"/>
     <w:rsid w:val="001F4F9A"/>
     <w:rPr>
       <w:rFonts w:ascii="Courier New" w:hAnsi="Courier New" w:cs="Courier New" w:hint="default"/>
@@ -2490,7 +2496,7 @@
   </w:style>
   <w:style w:type="character" w:customStyle="1" w:styleId="sc41">
     <w:name w:val="sc41"/>
-    <w:basedOn w:val="DefaultParagraphFont"/>
+    <w:basedOn w:val="a0"/>
     <w:rsid w:val="001F4F9A"/>
     <w:rPr>
       <w:rFonts w:ascii="Courier New" w:hAnsi="Courier New" w:cs="Courier New" w:hint="default"/>
@@ -2499,9 +2505,9 @@
       <w:szCs w:val="20"/>
     </w:rPr>
   </w:style>
-  <w:style w:type="paragraph" w:customStyle="1" w:styleId="a">
+  <w:style w:type="paragraph" w:customStyle="1" w:styleId="a6">
     <w:name w:val="Код"/>
-    <w:basedOn w:val="Normal"/>
+    <w:basedOn w:val="a"/>
     <w:qFormat/>
     <w:rsid w:val="00C94BC2"/>
     <w:pPr>
@@ -2519,7 +2525,7 @@
   </w:style>
   <w:style w:type="character" w:customStyle="1" w:styleId="sc91">
     <w:name w:val="sc91"/>
-    <w:basedOn w:val="DefaultParagraphFont"/>
+    <w:basedOn w:val="a0"/>
     <w:rsid w:val="00C94BC2"/>
     <w:rPr>
       <w:rFonts w:ascii="Courier New" w:hAnsi="Courier New" w:cs="Courier New" w:hint="default"/>
@@ -2530,7 +2536,7 @@
   </w:style>
   <w:style w:type="character" w:customStyle="1" w:styleId="sc12">
     <w:name w:val="sc12"/>
-    <w:basedOn w:val="DefaultParagraphFont"/>
+    <w:basedOn w:val="a0"/>
     <w:rsid w:val="00C94BC2"/>
     <w:rPr>
       <w:rFonts w:ascii="Courier New" w:hAnsi="Courier New" w:cs="Courier New" w:hint="default"/>
@@ -2541,7 +2547,7 @@
   </w:style>
   <w:style w:type="character" w:customStyle="1" w:styleId="sc31">
     <w:name w:val="sc31"/>
-    <w:basedOn w:val="DefaultParagraphFont"/>
+    <w:basedOn w:val="a0"/>
     <w:rsid w:val="00C94BC2"/>
     <w:rPr>
       <w:rFonts w:ascii="Courier New" w:hAnsi="Courier New" w:cs="Courier New" w:hint="default"/>
@@ -2550,10 +2556,10 @@
       <w:szCs w:val="20"/>
     </w:rPr>
   </w:style>
-  <w:style w:type="character" w:customStyle="1" w:styleId="Heading1Char">
-    <w:name w:val="Heading 1 Char"/>
-    <w:basedOn w:val="DefaultParagraphFont"/>
-    <w:link w:val="Heading1"/>
+  <w:style w:type="character" w:customStyle="1" w:styleId="10">
+    <w:name w:val="Заголовок 1 Знак"/>
+    <w:basedOn w:val="a0"/>
+    <w:link w:val="1"/>
     <w:uiPriority w:val="9"/>
     <w:rsid w:val="002B6686"/>
     <w:rPr>
@@ -2566,7 +2572,7 @@
   </w:style>
   <w:style w:type="character" w:customStyle="1" w:styleId="sc81">
     <w:name w:val="sc81"/>
-    <w:basedOn w:val="DefaultParagraphFont"/>
+    <w:basedOn w:val="a0"/>
     <w:rsid w:val="009422DE"/>
     <w:rPr>
       <w:rFonts w:ascii="Courier New" w:hAnsi="Courier New" w:cs="Courier New" w:hint="default"/>
@@ -2579,7 +2585,7 @@
   </w:style>
   <w:style w:type="character" w:customStyle="1" w:styleId="sc61">
     <w:name w:val="sc61"/>
-    <w:basedOn w:val="DefaultParagraphFont"/>
+    <w:basedOn w:val="a0"/>
     <w:rsid w:val="009422DE"/>
     <w:rPr>
       <w:rFonts w:ascii="Courier New" w:hAnsi="Courier New" w:cs="Courier New" w:hint="default"/>
@@ -2588,9 +2594,9 @@
       <w:szCs w:val="20"/>
     </w:rPr>
   </w:style>
-  <w:style w:type="table" w:styleId="TableGrid">
+  <w:style w:type="table" w:styleId="a7">
     <w:name w:val="Table Grid"/>
-    <w:basedOn w:val="TableNormal"/>
+    <w:basedOn w:val="a1"/>
     <w:uiPriority w:val="59"/>
     <w:rsid w:val="006471E8"/>
     <w:pPr>
@@ -2607,9 +2613,9 @@
       </w:tblBorders>
     </w:tblPr>
   </w:style>
-  <w:style w:type="character" w:styleId="UnresolvedMention">
+  <w:style w:type="character" w:styleId="a8">
     <w:name w:val="Unresolved Mention"/>
-    <w:basedOn w:val="DefaultParagraphFont"/>
+    <w:basedOn w:val="a0"/>
     <w:uiPriority w:val="99"/>
     <w:semiHidden/>
     <w:unhideWhenUsed/>
@@ -2619,9 +2625,9 @@
       <w:shd w:val="clear" w:color="auto" w:fill="E1DFDD"/>
     </w:rPr>
   </w:style>
-  <w:style w:type="paragraph" w:styleId="ListParagraph">
+  <w:style w:type="paragraph" w:styleId="a9">
     <w:name w:val="List Paragraph"/>
-    <w:basedOn w:val="Normal"/>
+    <w:basedOn w:val="a"/>
     <w:uiPriority w:val="34"/>
     <w:qFormat/>
     <w:rsid w:val="005D560A"/>
@@ -2630,10 +2636,10 @@
       <w:contextualSpacing/>
     </w:pPr>
   </w:style>
-  <w:style w:type="character" w:customStyle="1" w:styleId="Heading2Char">
-    <w:name w:val="Heading 2 Char"/>
-    <w:basedOn w:val="DefaultParagraphFont"/>
-    <w:link w:val="Heading2"/>
+  <w:style w:type="character" w:customStyle="1" w:styleId="20">
+    <w:name w:val="Заголовок 2 Знак"/>
+    <w:basedOn w:val="a0"/>
+    <w:link w:val="2"/>
     <w:uiPriority w:val="9"/>
     <w:semiHidden/>
     <w:rsid w:val="005D560A"/>
@@ -2642,6 +2648,18 @@
       <w:color w:val="365F91" w:themeColor="accent1" w:themeShade="BF"/>
       <w:sz w:val="26"/>
       <w:szCs w:val="26"/>
+    </w:rPr>
+  </w:style>
+  <w:style w:type="character" w:styleId="aa">
+    <w:name w:val="FollowedHyperlink"/>
+    <w:basedOn w:val="a0"/>
+    <w:uiPriority w:val="99"/>
+    <w:semiHidden/>
+    <w:unhideWhenUsed/>
+    <w:rsid w:val="004032F2"/>
+    <w:rPr>
+      <w:color w:val="800080" w:themeColor="followedHyperlink"/>
+      <w:u w:val="single"/>
     </w:rPr>
   </w:style>
 </w:styles>

</xml_diff>